<commit_message>
List 14 Task #53,#71 :Academic Coversheet Changes
</commit_message>
<xml_diff>
--- a/StudentBinder/ASTemplates/ASTemplates1.docx
+++ b/StudentBinder/ASTemplates/ASTemplates1.docx
@@ -47,12 +47,6 @@
             <w:insideH w:val="none" w:color="auto" w:sz="0" w:space="0"/>
             <w:insideV w:val="none" w:color="auto" w:sz="0" w:space="0"/>
           </w:tblBorders>
-          <w:tblCellMar>
-            <w:top w:w="0" w:type="dxa"/>
-            <w:left w:w="108" w:type="dxa"/>
-            <w:bottom w:w="0" w:type="dxa"/>
-            <w:right w:w="108" w:type="dxa"/>
-          </w:tblCellMar>
         </w:tblPrEx>
         <w:tc>
           <w:tcPr>
@@ -520,6 +514,8 @@
         </w:rPr>
         <w:t>PlcGoalArea</w:t>
       </w:r>
+      <w:bookmarkStart w:id="0" w:name="_GoBack"/>
+      <w:bookmarkEnd w:id="0"/>
     </w:p>
     <w:p>
       <w:pPr>
@@ -856,6 +852,114 @@
           </w:tblCellMar>
         </w:tblPrEx>
         <w:trPr>
+          <w:cantSplit/>
+          <w:trHeight w:val="258" w:hRule="atLeast"/>
+        </w:trPr>
+        <w:tc>
+          <w:tcPr>
+            <w:tcW w:w="10530" w:type="dxa"/>
+            <w:gridSpan w:val="9"/>
+            <w:tcBorders>
+              <w:bottom w:val="single" w:color="auto" w:sz="4" w:space="0"/>
+            </w:tcBorders>
+          </w:tcPr>
+          <w:p>
+            <w:pPr>
+              <w:rPr>
+                <w:rFonts w:ascii="Arial" w:hAnsi="Arial" w:cs="Arial"/>
+                <w:b/>
+                <w:bCs/>
+                <w:color w:val="000000" w:themeColor="text1"/>
+                <w:sz w:val="20"/>
+                <w:szCs w:val="20"/>
+                <w:u w:val="single"/>
+                <w14:textFill>
+                  <w14:solidFill>
+                    <w14:schemeClr w14:val="tx1"/>
+                  </w14:solidFill>
+                </w14:textFill>
+              </w:rPr>
+            </w:pPr>
+            <w:r>
+              <w:rPr>
+                <w:rFonts w:hint="default" w:ascii="Arial" w:hAnsi="Arial" w:cs="Arial"/>
+                <w:b/>
+                <w:bCs/>
+                <w:color w:val="000000" w:themeColor="text1"/>
+                <w:sz w:val="16"/>
+                <w:u w:val="single"/>
+                <w:lang w:val="en-US"/>
+                <w14:textFill>
+                  <w14:solidFill>
+                    <w14:schemeClr w14:val="tx1"/>
+                  </w14:solidFill>
+                </w14:textFill>
+              </w:rPr>
+              <w:t>Current Progress:</w:t>
+            </w:r>
+            <w:r>
+              <w:rPr>
+                <w:rFonts w:ascii="Arial" w:hAnsi="Arial" w:cs="Arial"/>
+                <w:color w:val="000000" w:themeColor="text1"/>
+                <w:sz w:val="16"/>
+                <w14:textFill>
+                  <w14:solidFill>
+                    <w14:schemeClr w14:val="tx1"/>
+                  </w14:solidFill>
+                </w14:textFill>
+              </w:rPr>
+              <w:t xml:space="preserve"> </w:t>
+            </w:r>
+            <w:r>
+              <w:rPr>
+                <w:rFonts w:hint="default" w:ascii="Arial" w:hAnsi="Arial" w:cs="Arial"/>
+                <w:color w:val="000000" w:themeColor="text1"/>
+                <w:sz w:val="16"/>
+                <w:lang w:val="en-US"/>
+                <w14:textFill>
+                  <w14:solidFill>
+                    <w14:schemeClr w14:val="tx1"/>
+                  </w14:solidFill>
+                </w14:textFill>
+              </w:rPr>
+              <w:t xml:space="preserve">  </w:t>
+            </w:r>
+            <w:r>
+              <w:rPr>
+                <w:rFonts w:hint="default" w:ascii="Arial" w:hAnsi="Arial" w:eastAsia="Consolas" w:cs="Arial"/>
+                <w:color w:val="000000" w:themeColor="text1"/>
+                <w:sz w:val="16"/>
+                <w:szCs w:val="16"/>
+                <w:shd w:val="clear" w:fill="FFFFFF"/>
+                <w14:textFill>
+                  <w14:solidFill>
+                    <w14:schemeClr w14:val="tx1"/>
+                  </w14:solidFill>
+                </w14:textFill>
+              </w:rPr>
+              <w:t>PlcCurrent</w:t>
+            </w:r>
+          </w:p>
+        </w:tc>
+      </w:tr>
+      <w:tr>
+        <w:tblPrEx>
+          <w:tblBorders>
+            <w:top w:val="single" w:color="auto" w:sz="4" w:space="0"/>
+            <w:left w:val="single" w:color="auto" w:sz="4" w:space="0"/>
+            <w:bottom w:val="single" w:color="auto" w:sz="4" w:space="0"/>
+            <w:right w:val="single" w:color="auto" w:sz="4" w:space="0"/>
+            <w:insideH w:val="single" w:color="auto" w:sz="4" w:space="0"/>
+            <w:insideV w:val="single" w:color="auto" w:sz="4" w:space="0"/>
+          </w:tblBorders>
+          <w:tblCellMar>
+            <w:top w:w="0" w:type="dxa"/>
+            <w:left w:w="108" w:type="dxa"/>
+            <w:bottom w:w="0" w:type="dxa"/>
+            <w:right w:w="108" w:type="dxa"/>
+          </w:tblCellMar>
+        </w:tblPrEx>
+        <w:trPr>
           <w:trHeight w:val="171" w:hRule="atLeast"/>
         </w:trPr>
         <w:tc>
@@ -1971,8 +2075,6 @@
                 </w14:textFill>
               </w:rPr>
             </w:pPr>
-            <w:bookmarkStart w:id="0" w:name="_GoBack"/>
-            <w:bookmarkEnd w:id="0"/>
             <w:r>
               <w:rPr>
                 <w:rFonts w:hint="default" w:ascii="Consolas" w:hAnsi="Consolas" w:eastAsia="Consolas" w:cs="Consolas"/>
@@ -4469,7 +4571,7 @@
       <w:rPr>
         <w:sz w:val="16"/>
       </w:rPr>
-      <w:t>6/19/23</w:t>
+      <w:t>12/14/23</w:t>
     </w:r>
     <w:r>
       <w:rPr>

</xml_diff>